<commit_message>
mosque events details page
</commit_message>
<xml_diff>
--- a/doc/GOMOSQUE2 Documentation.docx
+++ b/doc/GOMOSQUE2 Documentation.docx
@@ -9,19 +9,11 @@
           <w:lang w:val="en-US"/>
         </w:rPr>
       </w:pPr>
-      <w:proofErr w:type="spellStart"/>
       <w:r>
         <w:rPr>
           <w:lang w:val="en-US"/>
         </w:rPr>
-        <w:t>GoMosque</w:t>
-      </w:r>
-      <w:proofErr w:type="spellEnd"/>
-      <w:r>
-        <w:rPr>
-          <w:lang w:val="en-US"/>
-        </w:rPr>
-        <w:t xml:space="preserve"> 2.0</w:t>
+        <w:t>GoMosque 2.0</w:t>
       </w:r>
       <w:r>
         <w:rPr>
@@ -275,14 +267,12 @@
                 <w:lang w:val="en-US"/>
               </w:rPr>
             </w:pPr>
-            <w:proofErr w:type="spellStart"/>
             <w:r>
               <w:rPr>
                 <w:lang w:val="en-US"/>
               </w:rPr>
               <w:t>userId</w:t>
             </w:r>
-            <w:proofErr w:type="spellEnd"/>
           </w:p>
         </w:tc>
         <w:tc>
@@ -296,19 +286,11 @@
                 <w:lang w:val="en-US"/>
               </w:rPr>
             </w:pPr>
-            <w:proofErr w:type="spellStart"/>
-            <w:r>
-              <w:rPr>
-                <w:lang w:val="en-US"/>
-              </w:rPr>
-              <w:t>userId</w:t>
-            </w:r>
-            <w:proofErr w:type="spellEnd"/>
-            <w:r>
-              <w:rPr>
-                <w:lang w:val="en-US"/>
-              </w:rPr>
-              <w:t xml:space="preserve"> that that mosque is linked to</w:t>
+            <w:r>
+              <w:rPr>
+                <w:lang w:val="en-US"/>
+              </w:rPr>
+              <w:t>userId that that mosque is linked to</w:t>
             </w:r>
           </w:p>
         </w:tc>
@@ -482,14 +464,12 @@
                 <w:lang w:val="en-US"/>
               </w:rPr>
             </w:pPr>
-            <w:proofErr w:type="spellStart"/>
             <w:r>
               <w:rPr>
                 <w:lang w:val="en-US"/>
               </w:rPr>
               <w:t>createdAt</w:t>
             </w:r>
-            <w:proofErr w:type="spellEnd"/>
           </w:p>
         </w:tc>
         <w:tc>
@@ -748,14 +728,12 @@
                 <w:lang w:val="en-US"/>
               </w:rPr>
             </w:pPr>
-            <w:proofErr w:type="spellStart"/>
             <w:r>
               <w:rPr>
                 <w:lang w:val="en-US"/>
               </w:rPr>
               <w:t>userId</w:t>
             </w:r>
-            <w:proofErr w:type="spellEnd"/>
           </w:p>
         </w:tc>
         <w:tc>
@@ -809,7 +787,6 @@
                 <w:lang w:val="en-US"/>
               </w:rPr>
             </w:pPr>
-            <w:proofErr w:type="spellStart"/>
             <w:r>
               <w:rPr>
                 <w:b w:val="0"/>
@@ -817,7 +794,6 @@
               </w:rPr>
               <w:t>int</w:t>
             </w:r>
-            <w:proofErr w:type="spellEnd"/>
           </w:p>
         </w:tc>
         <w:tc>
@@ -831,14 +807,12 @@
                 <w:lang w:val="en-US"/>
               </w:rPr>
             </w:pPr>
-            <w:proofErr w:type="spellStart"/>
             <w:r>
               <w:rPr>
                 <w:lang w:val="en-US"/>
               </w:rPr>
               <w:t>yearOfBirth</w:t>
             </w:r>
-            <w:proofErr w:type="spellEnd"/>
           </w:p>
         </w:tc>
         <w:tc>
@@ -956,14 +930,12 @@
                 <w:lang w:val="en-US"/>
               </w:rPr>
             </w:pPr>
-            <w:proofErr w:type="spellStart"/>
             <w:r>
               <w:rPr>
                 <w:lang w:val="en-US"/>
               </w:rPr>
               <w:t>createdAt</w:t>
             </w:r>
-            <w:proofErr w:type="spellEnd"/>
           </w:p>
         </w:tc>
         <w:tc>
@@ -1415,30 +1387,8 @@
               <w:rPr>
                 <w:lang w:val="en-US"/>
               </w:rPr>
-              <w:t xml:space="preserve">Has </w:t>
-            </w:r>
-            <w:proofErr w:type="spellStart"/>
-            <w:r>
-              <w:rPr>
-                <w:lang w:val="en-US"/>
-              </w:rPr>
-              <w:t>timeStart</w:t>
-            </w:r>
-            <w:proofErr w:type="spellEnd"/>
-            <w:r>
-              <w:rPr>
-                <w:lang w:val="en-US"/>
-              </w:rPr>
-              <w:t xml:space="preserve"> and </w:t>
-            </w:r>
-            <w:proofErr w:type="spellStart"/>
-            <w:r>
-              <w:rPr>
-                <w:lang w:val="en-US"/>
-              </w:rPr>
-              <w:t>timeUntil</w:t>
-            </w:r>
-            <w:proofErr w:type="spellEnd"/>
+              <w:t>Has timeStart and timeUntil</w:t>
+            </w:r>
           </w:p>
         </w:tc>
       </w:tr>
@@ -1523,7 +1473,6 @@
                 <w:lang w:val="en-US"/>
               </w:rPr>
             </w:pPr>
-            <w:proofErr w:type="spellStart"/>
             <w:r>
               <w:rPr>
                 <w:b w:val="0"/>
@@ -1531,7 +1480,6 @@
               </w:rPr>
               <w:t>boolean</w:t>
             </w:r>
-            <w:proofErr w:type="spellEnd"/>
             <w:r>
               <w:rPr>
                 <w:b w:val="0"/>
@@ -1552,14 +1500,12 @@
                 <w:lang w:val="en-US"/>
               </w:rPr>
             </w:pPr>
-            <w:proofErr w:type="spellStart"/>
             <w:r>
               <w:rPr>
                 <w:lang w:val="en-US"/>
               </w:rPr>
               <w:t>needParticipants</w:t>
             </w:r>
-            <w:proofErr w:type="spellEnd"/>
           </w:p>
         </w:tc>
         <w:tc>
@@ -1593,7 +1539,6 @@
                 <w:lang w:val="en-US"/>
               </w:rPr>
             </w:pPr>
-            <w:proofErr w:type="spellStart"/>
             <w:r>
               <w:rPr>
                 <w:b w:val="0"/>
@@ -1601,7 +1546,6 @@
               </w:rPr>
               <w:t>int</w:t>
             </w:r>
-            <w:proofErr w:type="spellEnd"/>
           </w:p>
         </w:tc>
         <w:tc>
@@ -1615,14 +1559,12 @@
                 <w:lang w:val="en-US"/>
               </w:rPr>
             </w:pPr>
-            <w:proofErr w:type="spellStart"/>
             <w:r>
               <w:rPr>
                 <w:lang w:val="en-US"/>
               </w:rPr>
               <w:t>limitParticipants</w:t>
             </w:r>
-            <w:proofErr w:type="spellEnd"/>
           </w:p>
         </w:tc>
         <w:tc>
@@ -1661,7 +1603,6 @@
                 <w:lang w:val="en-US"/>
               </w:rPr>
             </w:pPr>
-            <w:proofErr w:type="spellStart"/>
             <w:r>
               <w:rPr>
                 <w:b w:val="0"/>
@@ -1669,7 +1610,6 @@
               </w:rPr>
               <w:t>boolean</w:t>
             </w:r>
-            <w:proofErr w:type="spellEnd"/>
           </w:p>
         </w:tc>
         <w:tc>
@@ -1683,14 +1623,12 @@
                 <w:lang w:val="en-US"/>
               </w:rPr>
             </w:pPr>
-            <w:proofErr w:type="spellStart"/>
             <w:r>
               <w:rPr>
                 <w:lang w:val="en-US"/>
               </w:rPr>
               <w:t>needVolunteers</w:t>
             </w:r>
-            <w:proofErr w:type="spellEnd"/>
           </w:p>
         </w:tc>
         <w:tc>
@@ -1724,7 +1662,6 @@
                 <w:lang w:val="en-US"/>
               </w:rPr>
             </w:pPr>
-            <w:proofErr w:type="spellStart"/>
             <w:r>
               <w:rPr>
                 <w:b w:val="0"/>
@@ -1732,7 +1669,6 @@
               </w:rPr>
               <w:t>int</w:t>
             </w:r>
-            <w:proofErr w:type="spellEnd"/>
           </w:p>
         </w:tc>
         <w:tc>
@@ -1746,14 +1682,12 @@
                 <w:lang w:val="en-US"/>
               </w:rPr>
             </w:pPr>
-            <w:proofErr w:type="spellStart"/>
             <w:r>
               <w:rPr>
                 <w:lang w:val="en-US"/>
               </w:rPr>
               <w:t>limitVolunteers</w:t>
             </w:r>
-            <w:proofErr w:type="spellEnd"/>
           </w:p>
         </w:tc>
         <w:tc>
@@ -1812,20 +1746,12 @@
                 <w:lang w:val="en-US"/>
               </w:rPr>
             </w:pPr>
-            <w:proofErr w:type="spellStart"/>
-            <w:r>
-              <w:rPr>
-                <w:lang w:val="en-US"/>
-              </w:rPr>
-              <w:t>ageRa</w:t>
-            </w:r>
-            <w:r>
-              <w:rPr>
-                <w:lang w:val="en-US"/>
-              </w:rPr>
-              <w:t>nge</w:t>
-            </w:r>
-            <w:proofErr w:type="spellEnd"/>
+            <w:r>
+              <w:rPr>
+                <w:lang w:val="en-US"/>
+              </w:rPr>
+              <w:t>ageRange</w:t>
+            </w:r>
           </w:p>
         </w:tc>
         <w:tc>
@@ -1843,58 +1769,8 @@
               <w:rPr>
                 <w:lang w:val="en-US"/>
               </w:rPr>
-              <w:t xml:space="preserve">Has </w:t>
-            </w:r>
-            <w:proofErr w:type="spellStart"/>
-            <w:r>
-              <w:rPr>
-                <w:lang w:val="en-US"/>
-              </w:rPr>
-              <w:t>int</w:t>
-            </w:r>
-            <w:proofErr w:type="spellEnd"/>
-            <w:r>
-              <w:rPr>
-                <w:lang w:val="en-US"/>
-              </w:rPr>
-              <w:t xml:space="preserve"> </w:t>
-            </w:r>
-            <w:proofErr w:type="spellStart"/>
-            <w:r>
-              <w:rPr>
-                <w:lang w:val="en-US"/>
-              </w:rPr>
-              <w:t>ageStart</w:t>
-            </w:r>
-            <w:proofErr w:type="spellEnd"/>
-            <w:r>
-              <w:rPr>
-                <w:lang w:val="en-US"/>
-              </w:rPr>
-              <w:t xml:space="preserve"> and </w:t>
-            </w:r>
-            <w:proofErr w:type="spellStart"/>
-            <w:r>
-              <w:rPr>
-                <w:lang w:val="en-US"/>
-              </w:rPr>
-              <w:t>int</w:t>
-            </w:r>
-            <w:proofErr w:type="spellEnd"/>
-            <w:r>
-              <w:rPr>
-                <w:lang w:val="en-US"/>
-              </w:rPr>
-              <w:t xml:space="preserve"> </w:t>
-            </w:r>
-            <w:proofErr w:type="spellStart"/>
-            <w:r>
-              <w:rPr>
-                <w:lang w:val="en-US"/>
-              </w:rPr>
-              <w:t>ageEnd</w:t>
-            </w:r>
-            <w:proofErr w:type="spellEnd"/>
+              <w:t>Has int ageStart and int ageEnd</w:t>
+            </w:r>
           </w:p>
         </w:tc>
       </w:tr>
@@ -2022,21 +1898,7 @@
               <w:rPr>
                 <w:lang w:val="en-US"/>
               </w:rPr>
-              <w:t xml:space="preserve">Array of </w:t>
-            </w:r>
-            <w:proofErr w:type="spellStart"/>
-            <w:r>
-              <w:rPr>
-                <w:lang w:val="en-US"/>
-              </w:rPr>
-              <w:t>userId</w:t>
-            </w:r>
-            <w:proofErr w:type="spellEnd"/>
-            <w:r>
-              <w:rPr>
-                <w:lang w:val="en-US"/>
-              </w:rPr>
-              <w:t xml:space="preserve"> of participants</w:t>
+              <w:t>Array of userId of participants</w:t>
             </w:r>
           </w:p>
         </w:tc>
@@ -2078,14 +1940,12 @@
                 <w:lang w:val="en-US"/>
               </w:rPr>
             </w:pPr>
-            <w:proofErr w:type="spellStart"/>
             <w:r>
               <w:rPr>
                 <w:lang w:val="en-US"/>
               </w:rPr>
               <w:t>mosqueName</w:t>
             </w:r>
-            <w:proofErr w:type="spellEnd"/>
           </w:p>
         </w:tc>
         <w:tc>
@@ -2144,14 +2004,12 @@
                 <w:lang w:val="en-US"/>
               </w:rPr>
             </w:pPr>
-            <w:proofErr w:type="spellStart"/>
             <w:r>
               <w:rPr>
                 <w:lang w:val="en-US"/>
               </w:rPr>
               <w:t>createdAt</w:t>
             </w:r>
-            <w:proofErr w:type="spellEnd"/>
           </w:p>
         </w:tc>
         <w:tc>
@@ -2203,7 +2061,6 @@
           <w:lang w:val="en-US"/>
         </w:rPr>
       </w:pPr>
-      <w:proofErr w:type="spellStart"/>
       <w:r>
         <w:rPr>
           <w:lang w:val="en-US"/>
@@ -2211,7 +2068,6 @@
         <w:lastRenderedPageBreak/>
         <w:t>GoMosque</w:t>
       </w:r>
-      <w:proofErr w:type="spellEnd"/>
       <w:r>
         <w:rPr>
           <w:lang w:val="en-US"/>
@@ -2247,7 +2103,6 @@
     <w:p/>
     <w:p>
       <w:pPr>
-        <w:cnfStyle w:val="101000000000" w:firstRow="1" w:lastRow="0" w:firstColumn="1" w:lastColumn="0" w:oddVBand="0" w:evenVBand="0" w:oddHBand="0" w:evenHBand="0" w:firstRowFirstColumn="0" w:firstRowLastColumn="0" w:lastRowFirstColumn="0" w:lastRowLastColumn="0"/>
         <w:rPr>
           <w:b/>
         </w:rPr>
@@ -2269,7 +2124,6 @@
           <w:ilvl w:val="0"/>
           <w:numId w:val="11"/>
         </w:numPr>
-        <w:cnfStyle w:val="101000000000" w:firstRow="1" w:lastRow="0" w:firstColumn="1" w:lastColumn="0" w:oddVBand="0" w:evenVBand="0" w:oddHBand="0" w:evenHBand="0" w:firstRowFirstColumn="0" w:firstRowLastColumn="0" w:lastRowFirstColumn="0" w:lastRowLastColumn="0"/>
         <w:rPr>
           <w:b/>
         </w:rPr>
@@ -2288,19 +2142,16 @@
           <w:ilvl w:val="1"/>
           <w:numId w:val="11"/>
         </w:numPr>
-        <w:cnfStyle w:val="101000000000" w:firstRow="1" w:lastRow="0" w:firstColumn="1" w:lastColumn="0" w:oddVBand="0" w:evenVBand="0" w:oddHBand="0" w:evenHBand="0" w:firstRowFirstColumn="0" w:firstRowLastColumn="0" w:lastRowFirstColumn="0" w:lastRowLastColumn="0"/>
-        <w:rPr>
-          <w:b/>
-        </w:rPr>
-      </w:pPr>
-      <w:proofErr w:type="spellStart"/>
+        <w:rPr>
+          <w:b/>
+        </w:rPr>
+      </w:pPr>
       <w:r>
         <w:rPr>
           <w:b/>
         </w:rPr>
         <w:t>UserEventsAll</w:t>
       </w:r>
-      <w:proofErr w:type="spellEnd"/>
     </w:p>
     <w:p>
       <w:pPr>
@@ -2309,32 +2160,28 @@
           <w:ilvl w:val="2"/>
           <w:numId w:val="11"/>
         </w:numPr>
-        <w:cnfStyle w:val="101000000000" w:firstRow="1" w:lastRow="0" w:firstColumn="1" w:lastColumn="0" w:oddVBand="0" w:evenVBand="0" w:oddHBand="0" w:evenHBand="0" w:firstRowFirstColumn="0" w:firstRowLastColumn="0" w:lastRowFirstColumn="0" w:lastRowLastColumn="0"/>
-        <w:rPr>
-          <w:b/>
-        </w:rPr>
-      </w:pPr>
-      <w:proofErr w:type="spellStart"/>
+        <w:rPr>
+          <w:b/>
+        </w:rPr>
+      </w:pPr>
       <w:r>
         <w:rPr>
           <w:b/>
         </w:rPr>
         <w:t>UserEventSingle</w:t>
       </w:r>
-      <w:proofErr w:type="spellEnd"/>
-    </w:p>
-    <w:p/>
-    <w:p>
-      <w:pPr>
-        <w:cnfStyle w:val="101000000000" w:firstRow="1" w:lastRow="0" w:firstColumn="1" w:lastColumn="0" w:oddVBand="0" w:evenVBand="0" w:oddHBand="0" w:evenHBand="0" w:firstRowFirstColumn="0" w:firstRowLastColumn="0" w:lastRowFirstColumn="0" w:lastRowLastColumn="0"/>
-        <w:rPr>
-          <w:b/>
-        </w:rPr>
-      </w:pPr>
-    </w:p>
-    <w:p>
-      <w:pPr>
-        <w:cnfStyle w:val="101000000000" w:firstRow="1" w:lastRow="0" w:firstColumn="1" w:lastColumn="0" w:oddVBand="0" w:evenVBand="0" w:oddHBand="0" w:evenHBand="0" w:firstRowFirstColumn="0" w:firstRowLastColumn="0" w:lastRowFirstColumn="0" w:lastRowLastColumn="0"/>
+    </w:p>
+    <w:p>
+      <w:pPr>
+        <w:rPr>
+          <w:b/>
+        </w:rPr>
+      </w:pPr>
+      <w:bookmarkStart w:id="0" w:name="_GoBack"/>
+      <w:bookmarkEnd w:id="0"/>
+    </w:p>
+    <w:p>
+      <w:pPr>
         <w:rPr>
           <w:b/>
         </w:rPr>
@@ -2356,7 +2203,6 @@
           <w:ilvl w:val="0"/>
           <w:numId w:val="11"/>
         </w:numPr>
-        <w:cnfStyle w:val="101000000000" w:firstRow="1" w:lastRow="0" w:firstColumn="1" w:lastColumn="0" w:oddVBand="0" w:evenVBand="0" w:oddHBand="0" w:evenHBand="0" w:firstRowFirstColumn="0" w:firstRowLastColumn="0" w:lastRowFirstColumn="0" w:lastRowLastColumn="0"/>
         <w:rPr>
           <w:b/>
         </w:rPr>
@@ -2375,20 +2221,17 @@
           <w:ilvl w:val="1"/>
           <w:numId w:val="11"/>
         </w:numPr>
-        <w:cnfStyle w:val="101000000000" w:firstRow="1" w:lastRow="0" w:firstColumn="1" w:lastColumn="0" w:oddVBand="0" w:evenVBand="0" w:oddHBand="0" w:evenHBand="0" w:firstRowFirstColumn="0" w:firstRowLastColumn="0" w:lastRowFirstColumn="0" w:lastRowLastColumn="0"/>
         <w:rPr>
           <w:b/>
           <w:bCs/>
         </w:rPr>
       </w:pPr>
-      <w:proofErr w:type="spellStart"/>
       <w:r>
         <w:rPr>
           <w:b/>
         </w:rPr>
         <w:t>UserHistoryAll</w:t>
       </w:r>
-      <w:proofErr w:type="spellEnd"/>
     </w:p>
     <w:p>
       <w:pPr>
@@ -2397,24 +2240,20 @@
           <w:ilvl w:val="2"/>
           <w:numId w:val="11"/>
         </w:numPr>
-        <w:cnfStyle w:val="101000000000" w:firstRow="1" w:lastRow="0" w:firstColumn="1" w:lastColumn="0" w:oddVBand="0" w:evenVBand="0" w:oddHBand="0" w:evenHBand="0" w:firstRowFirstColumn="0" w:firstRowLastColumn="0" w:lastRowFirstColumn="0" w:lastRowLastColumn="0"/>
-        <w:rPr>
-          <w:b/>
-        </w:rPr>
-      </w:pPr>
-      <w:proofErr w:type="spellStart"/>
+        <w:rPr>
+          <w:b/>
+        </w:rPr>
+      </w:pPr>
       <w:r>
         <w:rPr>
           <w:b/>
         </w:rPr>
         <w:t>UserHistorySingle</w:t>
       </w:r>
-      <w:proofErr w:type="spellEnd"/>
     </w:p>
     <w:p/>
     <w:p>
       <w:pPr>
-        <w:cnfStyle w:val="101000000000" w:firstRow="1" w:lastRow="0" w:firstColumn="1" w:lastColumn="0" w:oddVBand="0" w:evenVBand="0" w:oddHBand="0" w:evenHBand="0" w:firstRowFirstColumn="0" w:firstRowLastColumn="0" w:lastRowFirstColumn="0" w:lastRowLastColumn="0"/>
         <w:rPr>
           <w:b/>
         </w:rPr>
@@ -2436,7 +2275,6 @@
           <w:ilvl w:val="0"/>
           <w:numId w:val="11"/>
         </w:numPr>
-        <w:cnfStyle w:val="101000000000" w:firstRow="1" w:lastRow="0" w:firstColumn="1" w:lastColumn="0" w:oddVBand="0" w:evenVBand="0" w:oddHBand="0" w:evenHBand="0" w:firstRowFirstColumn="0" w:firstRowLastColumn="0" w:lastRowFirstColumn="0" w:lastRowLastColumn="0"/>
         <w:rPr>
           <w:b/>
         </w:rPr>
@@ -2455,19 +2293,16 @@
           <w:ilvl w:val="1"/>
           <w:numId w:val="11"/>
         </w:numPr>
-        <w:cnfStyle w:val="101000000000" w:firstRow="1" w:lastRow="0" w:firstColumn="1" w:lastColumn="0" w:oddVBand="0" w:evenVBand="0" w:oddHBand="0" w:evenHBand="0" w:firstRowFirstColumn="0" w:firstRowLastColumn="0" w:lastRowFirstColumn="0" w:lastRowLastColumn="0"/>
-        <w:rPr>
-          <w:b/>
-        </w:rPr>
-      </w:pPr>
-      <w:proofErr w:type="spellStart"/>
+        <w:rPr>
+          <w:b/>
+        </w:rPr>
+      </w:pPr>
       <w:r>
         <w:rPr>
           <w:b/>
         </w:rPr>
         <w:t>EventsAll</w:t>
       </w:r>
-      <w:proofErr w:type="spellEnd"/>
     </w:p>
     <w:p>
       <w:pPr>
@@ -2476,25 +2311,21 @@
           <w:ilvl w:val="2"/>
           <w:numId w:val="11"/>
         </w:numPr>
-        <w:cnfStyle w:val="101000000000" w:firstRow="1" w:lastRow="0" w:firstColumn="1" w:lastColumn="0" w:oddVBand="0" w:evenVBand="0" w:oddHBand="0" w:evenHBand="0" w:firstRowFirstColumn="0" w:firstRowLastColumn="0" w:lastRowFirstColumn="0" w:lastRowLastColumn="0"/>
-        <w:rPr>
-          <w:b/>
-        </w:rPr>
-      </w:pPr>
-      <w:proofErr w:type="spellStart"/>
+        <w:rPr>
+          <w:b/>
+        </w:rPr>
+      </w:pPr>
       <w:r>
         <w:rPr>
           <w:b/>
         </w:rPr>
         <w:t>EventSingle</w:t>
       </w:r>
-      <w:proofErr w:type="spellEnd"/>
     </w:p>
     <w:p/>
     <w:p/>
     <w:p>
       <w:pPr>
-        <w:cnfStyle w:val="101000000000" w:firstRow="1" w:lastRow="0" w:firstColumn="1" w:lastColumn="0" w:oddVBand="0" w:evenVBand="0" w:oddHBand="0" w:evenHBand="0" w:firstRowFirstColumn="0" w:firstRowLastColumn="0" w:lastRowFirstColumn="0" w:lastRowLastColumn="0"/>
         <w:rPr>
           <w:b/>
         </w:rPr>
@@ -2506,16 +2337,8 @@
         <w:rPr>
           <w:b/>
         </w:rPr>
-        <w:t>events/:</w:t>
+        <w:t>events/:eventId</w:t>
       </w:r>
-      <w:proofErr w:type="spellStart"/>
-      <w:r>
-        <w:rPr>
-          <w:b/>
-        </w:rPr>
-        <w:t>eventId</w:t>
-      </w:r>
-      <w:proofErr w:type="spellEnd"/>
     </w:p>
     <w:p>
       <w:pPr>
@@ -2524,19 +2347,16 @@
           <w:ilvl w:val="0"/>
           <w:numId w:val="11"/>
         </w:numPr>
-        <w:cnfStyle w:val="101000000000" w:firstRow="1" w:lastRow="0" w:firstColumn="1" w:lastColumn="0" w:oddVBand="0" w:evenVBand="0" w:oddHBand="0" w:evenHBand="0" w:firstRowFirstColumn="0" w:firstRowLastColumn="0" w:lastRowFirstColumn="0" w:lastRowLastColumn="0"/>
-        <w:rPr>
-          <w:b/>
-        </w:rPr>
-      </w:pPr>
-      <w:proofErr w:type="spellStart"/>
+        <w:rPr>
+          <w:b/>
+        </w:rPr>
+      </w:pPr>
       <w:r>
         <w:rPr>
           <w:b/>
         </w:rPr>
         <w:t>EventDetails</w:t>
       </w:r>
-      <w:proofErr w:type="spellEnd"/>
     </w:p>
     <w:p>
       <w:pPr>
@@ -2545,19 +2365,16 @@
           <w:ilvl w:val="1"/>
           <w:numId w:val="11"/>
         </w:numPr>
-        <w:cnfStyle w:val="101000000000" w:firstRow="1" w:lastRow="0" w:firstColumn="1" w:lastColumn="0" w:oddVBand="0" w:evenVBand="0" w:oddHBand="0" w:evenHBand="0" w:firstRowFirstColumn="0" w:firstRowLastColumn="0" w:lastRowFirstColumn="0" w:lastRowLastColumn="0"/>
-        <w:rPr>
-          <w:b/>
-        </w:rPr>
-      </w:pPr>
-      <w:proofErr w:type="spellStart"/>
+        <w:rPr>
+          <w:b/>
+        </w:rPr>
+      </w:pPr>
       <w:r>
         <w:rPr>
           <w:b/>
         </w:rPr>
         <w:t>EventDetailsView</w:t>
       </w:r>
-      <w:proofErr w:type="spellEnd"/>
     </w:p>
     <w:p>
       <w:pPr>
@@ -2566,19 +2383,16 @@
           <w:ilvl w:val="1"/>
           <w:numId w:val="11"/>
         </w:numPr>
-        <w:cnfStyle w:val="101000000000" w:firstRow="1" w:lastRow="0" w:firstColumn="1" w:lastColumn="0" w:oddVBand="0" w:evenVBand="0" w:oddHBand="0" w:evenHBand="0" w:firstRowFirstColumn="0" w:firstRowLastColumn="0" w:lastRowFirstColumn="0" w:lastRowLastColumn="0"/>
-        <w:rPr>
-          <w:b/>
-        </w:rPr>
-      </w:pPr>
-      <w:proofErr w:type="spellStart"/>
+        <w:rPr>
+          <w:b/>
+        </w:rPr>
+      </w:pPr>
       <w:r>
         <w:rPr>
           <w:b/>
         </w:rPr>
         <w:t>EventDetailsVolunteerBtn</w:t>
       </w:r>
-      <w:proofErr w:type="spellEnd"/>
     </w:p>
     <w:p>
       <w:pPr>
@@ -2587,19 +2401,16 @@
           <w:ilvl w:val="1"/>
           <w:numId w:val="11"/>
         </w:numPr>
-        <w:cnfStyle w:val="101000000000" w:firstRow="1" w:lastRow="0" w:firstColumn="1" w:lastColumn="0" w:oddVBand="0" w:evenVBand="0" w:oddHBand="0" w:evenHBand="0" w:firstRowFirstColumn="0" w:firstRowLastColumn="0" w:lastRowFirstColumn="0" w:lastRowLastColumn="0"/>
-        <w:rPr>
-          <w:b/>
-        </w:rPr>
-      </w:pPr>
-      <w:proofErr w:type="spellStart"/>
+        <w:rPr>
+          <w:b/>
+        </w:rPr>
+      </w:pPr>
       <w:r>
         <w:rPr>
           <w:b/>
         </w:rPr>
         <w:t>EventDetailsParticipateBtn</w:t>
       </w:r>
-      <w:proofErr w:type="spellEnd"/>
     </w:p>
     <w:p/>
     <w:p>
@@ -2622,7 +2433,6 @@
     </w:p>
     <w:p>
       <w:pPr>
-        <w:cnfStyle w:val="101000000000" w:firstRow="1" w:lastRow="0" w:firstColumn="1" w:lastColumn="0" w:oddVBand="0" w:evenVBand="0" w:oddHBand="0" w:evenHBand="0" w:firstRowFirstColumn="0" w:firstRowLastColumn="0" w:lastRowFirstColumn="0" w:lastRowLastColumn="0"/>
         <w:rPr>
           <w:b/>
         </w:rPr>
@@ -2630,7 +2440,6 @@
       <w:r>
         <w:t>/</w:t>
       </w:r>
-      <w:proofErr w:type="spellStart"/>
       <w:r>
         <w:t>mosque</w:t>
       </w:r>
@@ -2638,15 +2447,8 @@
         <w:rPr>
           <w:b/>
         </w:rPr>
-        <w:t>D</w:t>
+        <w:t>Dashboard</w:t>
       </w:r>
-      <w:r>
-        <w:rPr>
-          <w:b/>
-        </w:rPr>
-        <w:t>ashboard</w:t>
-      </w:r>
-      <w:proofErr w:type="spellEnd"/>
     </w:p>
     <w:p>
       <w:pPr>
@@ -2655,25 +2457,16 @@
           <w:ilvl w:val="0"/>
           <w:numId w:val="11"/>
         </w:numPr>
-        <w:cnfStyle w:val="101000000000" w:firstRow="1" w:lastRow="0" w:firstColumn="1" w:lastColumn="0" w:oddVBand="0" w:evenVBand="0" w:oddHBand="0" w:evenHBand="0" w:firstRowFirstColumn="0" w:firstRowLastColumn="0" w:lastRowFirstColumn="0" w:lastRowLastColumn="0"/>
-        <w:rPr>
-          <w:b/>
-        </w:rPr>
-      </w:pPr>
-      <w:proofErr w:type="spellStart"/>
+        <w:rPr>
+          <w:b/>
+        </w:rPr>
+      </w:pPr>
       <w:r>
         <w:rPr>
           <w:b/>
         </w:rPr>
-        <w:t>Mosque</w:t>
+        <w:t>MosqueDashboard</w:t>
       </w:r>
-      <w:r>
-        <w:rPr>
-          <w:b/>
-        </w:rPr>
-        <w:t>Dashboard</w:t>
-      </w:r>
-      <w:proofErr w:type="spellEnd"/>
     </w:p>
     <w:p>
       <w:pPr>
@@ -2682,25 +2475,16 @@
           <w:ilvl w:val="1"/>
           <w:numId w:val="11"/>
         </w:numPr>
-        <w:cnfStyle w:val="101000000000" w:firstRow="1" w:lastRow="0" w:firstColumn="1" w:lastColumn="0" w:oddVBand="0" w:evenVBand="0" w:oddHBand="0" w:evenHBand="0" w:firstRowFirstColumn="0" w:firstRowLastColumn="0" w:lastRowFirstColumn="0" w:lastRowLastColumn="0"/>
-        <w:rPr>
-          <w:b/>
-        </w:rPr>
-      </w:pPr>
-      <w:proofErr w:type="spellStart"/>
+        <w:rPr>
+          <w:b/>
+        </w:rPr>
+      </w:pPr>
       <w:r>
         <w:rPr>
           <w:b/>
         </w:rPr>
-        <w:t>Mosque</w:t>
+        <w:t>MosqueEventsAll</w:t>
       </w:r>
-      <w:r>
-        <w:rPr>
-          <w:b/>
-        </w:rPr>
-        <w:t>EventsAll</w:t>
-      </w:r>
-      <w:proofErr w:type="spellEnd"/>
     </w:p>
     <w:p>
       <w:pPr>
@@ -2709,47 +2493,29 @@
           <w:ilvl w:val="2"/>
           <w:numId w:val="11"/>
         </w:numPr>
-        <w:cnfStyle w:val="101000000000" w:firstRow="1" w:lastRow="0" w:firstColumn="1" w:lastColumn="0" w:oddVBand="0" w:evenVBand="0" w:oddHBand="0" w:evenHBand="0" w:firstRowFirstColumn="0" w:firstRowLastColumn="0" w:lastRowFirstColumn="0" w:lastRowLastColumn="0"/>
-        <w:rPr>
-          <w:b/>
-        </w:rPr>
-      </w:pPr>
-      <w:proofErr w:type="spellStart"/>
+        <w:rPr>
+          <w:b/>
+        </w:rPr>
+      </w:pPr>
       <w:r>
         <w:rPr>
           <w:b/>
         </w:rPr>
-        <w:t>Mosque</w:t>
+        <w:t>MosqueEventSingle</w:t>
       </w:r>
+    </w:p>
+    <w:p>
+      <w:pPr>
+        <w:rPr>
+          <w:b/>
+        </w:rPr>
+      </w:pPr>
       <w:r>
         <w:rPr>
           <w:b/>
         </w:rPr>
-        <w:t>EventSingle</w:t>
+        <w:t>/mosqueEventForm</w:t>
       </w:r>
-      <w:proofErr w:type="spellEnd"/>
-    </w:p>
-    <w:p>
-      <w:pPr>
-        <w:cnfStyle w:val="101000000000" w:firstRow="1" w:lastRow="0" w:firstColumn="1" w:lastColumn="0" w:oddVBand="0" w:evenVBand="0" w:oddHBand="0" w:evenHBand="0" w:firstRowFirstColumn="0" w:firstRowLastColumn="0" w:lastRowFirstColumn="0" w:lastRowLastColumn="0"/>
-        <w:rPr>
-          <w:b/>
-        </w:rPr>
-      </w:pPr>
-      <w:r>
-        <w:rPr>
-          <w:b/>
-        </w:rPr>
-        <w:t>/</w:t>
-      </w:r>
-      <w:proofErr w:type="spellStart"/>
-      <w:r>
-        <w:rPr>
-          <w:b/>
-        </w:rPr>
-        <w:t>mosqueEventForm</w:t>
-      </w:r>
-      <w:proofErr w:type="spellEnd"/>
     </w:p>
     <w:p>
       <w:pPr>
@@ -2758,31 +2524,26 @@
           <w:ilvl w:val="0"/>
           <w:numId w:val="11"/>
         </w:numPr>
-        <w:cnfStyle w:val="101000000000" w:firstRow="1" w:lastRow="0" w:firstColumn="1" w:lastColumn="0" w:oddVBand="0" w:evenVBand="0" w:oddHBand="0" w:evenHBand="0" w:firstRowFirstColumn="0" w:firstRowLastColumn="0" w:lastRowFirstColumn="0" w:lastRowLastColumn="0"/>
-        <w:rPr>
-          <w:b/>
-        </w:rPr>
-      </w:pPr>
-      <w:proofErr w:type="spellStart"/>
+        <w:rPr>
+          <w:b/>
+        </w:rPr>
+      </w:pPr>
       <w:r>
         <w:rPr>
           <w:b/>
         </w:rPr>
         <w:t>MosqueEventForm</w:t>
       </w:r>
-      <w:proofErr w:type="spellEnd"/>
-    </w:p>
-    <w:p>
-      <w:pPr>
-        <w:cnfStyle w:val="101000000000" w:firstRow="1" w:lastRow="0" w:firstColumn="1" w:lastColumn="0" w:oddVBand="0" w:evenVBand="0" w:oddHBand="0" w:evenHBand="0" w:firstRowFirstColumn="0" w:firstRowLastColumn="0" w:lastRowFirstColumn="0" w:lastRowLastColumn="0"/>
-        <w:rPr>
-          <w:b/>
-        </w:rPr>
-      </w:pPr>
-    </w:p>
-    <w:p>
-      <w:pPr>
-        <w:cnfStyle w:val="101000000000" w:firstRow="1" w:lastRow="0" w:firstColumn="1" w:lastColumn="0" w:oddVBand="0" w:evenVBand="0" w:oddHBand="0" w:evenHBand="0" w:firstRowFirstColumn="0" w:firstRowLastColumn="0" w:lastRowFirstColumn="0" w:lastRowLastColumn="0"/>
+    </w:p>
+    <w:p>
+      <w:pPr>
+        <w:rPr>
+          <w:b/>
+        </w:rPr>
+      </w:pPr>
+    </w:p>
+    <w:p>
+      <w:pPr>
         <w:rPr>
           <w:b/>
         </w:rPr>
@@ -2791,16 +2552,8 @@
         <w:rPr>
           <w:b/>
         </w:rPr>
-        <w:t>/</w:t>
+        <w:t>/mosqueHistory</w:t>
       </w:r>
-      <w:proofErr w:type="spellStart"/>
-      <w:r>
-        <w:rPr>
-          <w:b/>
-        </w:rPr>
-        <w:t>mosqueHistory</w:t>
-      </w:r>
-      <w:proofErr w:type="spellEnd"/>
     </w:p>
     <w:p>
       <w:pPr>
@@ -2809,19 +2562,16 @@
           <w:ilvl w:val="0"/>
           <w:numId w:val="11"/>
         </w:numPr>
-        <w:cnfStyle w:val="101000000000" w:firstRow="1" w:lastRow="0" w:firstColumn="1" w:lastColumn="0" w:oddVBand="0" w:evenVBand="0" w:oddHBand="0" w:evenHBand="0" w:firstRowFirstColumn="0" w:firstRowLastColumn="0" w:lastRowFirstColumn="0" w:lastRowLastColumn="0"/>
-        <w:rPr>
-          <w:b/>
-        </w:rPr>
-      </w:pPr>
-      <w:proofErr w:type="spellStart"/>
+        <w:rPr>
+          <w:b/>
+        </w:rPr>
+      </w:pPr>
       <w:r>
         <w:rPr>
           <w:b/>
         </w:rPr>
         <w:t>MosqueHistoryAll</w:t>
       </w:r>
-      <w:proofErr w:type="spellEnd"/>
     </w:p>
     <w:p>
       <w:pPr>
@@ -2830,71 +2580,61 @@
           <w:ilvl w:val="1"/>
           <w:numId w:val="11"/>
         </w:numPr>
-        <w:cnfStyle w:val="101000000000" w:firstRow="1" w:lastRow="0" w:firstColumn="1" w:lastColumn="0" w:oddVBand="0" w:evenVBand="0" w:oddHBand="0" w:evenHBand="0" w:firstRowFirstColumn="0" w:firstRowLastColumn="0" w:lastRowFirstColumn="0" w:lastRowLastColumn="0"/>
-        <w:rPr>
-          <w:b/>
-        </w:rPr>
-      </w:pPr>
-      <w:proofErr w:type="spellStart"/>
+        <w:rPr>
+          <w:b/>
+        </w:rPr>
+      </w:pPr>
       <w:r>
         <w:rPr>
           <w:b/>
         </w:rPr>
         <w:t>MosqueHistorySingle</w:t>
       </w:r>
-      <w:proofErr w:type="spellEnd"/>
-    </w:p>
-    <w:p>
-      <w:pPr>
-        <w:cnfStyle w:val="101000000000" w:firstRow="1" w:lastRow="0" w:firstColumn="1" w:lastColumn="0" w:oddVBand="0" w:evenVBand="0" w:oddHBand="0" w:evenHBand="0" w:firstRowFirstColumn="0" w:firstRowLastColumn="0" w:lastRowFirstColumn="0" w:lastRowLastColumn="0"/>
-        <w:rPr>
-          <w:b/>
-        </w:rPr>
-      </w:pPr>
-    </w:p>
-    <w:p>
-      <w:pPr>
-        <w:cnfStyle w:val="101000000000" w:firstRow="1" w:lastRow="0" w:firstColumn="1" w:lastColumn="0" w:oddVBand="0" w:evenVBand="0" w:oddHBand="0" w:evenHBand="0" w:firstRowFirstColumn="0" w:firstRowLastColumn="0" w:lastRowFirstColumn="0" w:lastRowLastColumn="0"/>
-        <w:rPr>
-          <w:b/>
-        </w:rPr>
-      </w:pPr>
-    </w:p>
-    <w:p>
-      <w:pPr>
-        <w:cnfStyle w:val="101000000000" w:firstRow="1" w:lastRow="0" w:firstColumn="1" w:lastColumn="0" w:oddVBand="0" w:evenVBand="0" w:oddHBand="0" w:evenHBand="0" w:firstRowFirstColumn="0" w:firstRowLastColumn="0" w:lastRowFirstColumn="0" w:lastRowLastColumn="0"/>
-        <w:rPr>
-          <w:b/>
-        </w:rPr>
-      </w:pPr>
-    </w:p>
-    <w:p>
-      <w:pPr>
-        <w:cnfStyle w:val="101000000000" w:firstRow="1" w:lastRow="0" w:firstColumn="1" w:lastColumn="0" w:oddVBand="0" w:evenVBand="0" w:oddHBand="0" w:evenHBand="0" w:firstRowFirstColumn="0" w:firstRowLastColumn="0" w:lastRowFirstColumn="0" w:lastRowLastColumn="0"/>
-        <w:rPr>
-          <w:b/>
-        </w:rPr>
-      </w:pPr>
-    </w:p>
-    <w:p>
-      <w:pPr>
-        <w:cnfStyle w:val="101000000000" w:firstRow="1" w:lastRow="0" w:firstColumn="1" w:lastColumn="0" w:oddVBand="0" w:evenVBand="0" w:oddHBand="0" w:evenHBand="0" w:firstRowFirstColumn="0" w:firstRowLastColumn="0" w:lastRowFirstColumn="0" w:lastRowLastColumn="0"/>
-        <w:rPr>
-          <w:b/>
-        </w:rPr>
-      </w:pPr>
-    </w:p>
-    <w:p>
-      <w:pPr>
-        <w:cnfStyle w:val="101000000000" w:firstRow="1" w:lastRow="0" w:firstColumn="1" w:lastColumn="0" w:oddVBand="0" w:evenVBand="0" w:oddHBand="0" w:evenHBand="0" w:firstRowFirstColumn="0" w:firstRowLastColumn="0" w:lastRowFirstColumn="0" w:lastRowLastColumn="0"/>
-        <w:rPr>
-          <w:b/>
-        </w:rPr>
-      </w:pPr>
-    </w:p>
-    <w:p>
-      <w:pPr>
-        <w:cnfStyle w:val="101000000000" w:firstRow="1" w:lastRow="0" w:firstColumn="1" w:lastColumn="0" w:oddVBand="0" w:evenVBand="0" w:oddHBand="0" w:evenHBand="0" w:firstRowFirstColumn="0" w:firstRowLastColumn="0" w:lastRowFirstColumn="0" w:lastRowLastColumn="0"/>
+    </w:p>
+    <w:p>
+      <w:pPr>
+        <w:rPr>
+          <w:b/>
+        </w:rPr>
+      </w:pPr>
+    </w:p>
+    <w:p>
+      <w:pPr>
+        <w:rPr>
+          <w:b/>
+        </w:rPr>
+      </w:pPr>
+    </w:p>
+    <w:p>
+      <w:pPr>
+        <w:rPr>
+          <w:b/>
+        </w:rPr>
+      </w:pPr>
+    </w:p>
+    <w:p>
+      <w:pPr>
+        <w:rPr>
+          <w:b/>
+        </w:rPr>
+      </w:pPr>
+    </w:p>
+    <w:p>
+      <w:pPr>
+        <w:rPr>
+          <w:b/>
+        </w:rPr>
+      </w:pPr>
+    </w:p>
+    <w:p>
+      <w:pPr>
+        <w:rPr>
+          <w:b/>
+        </w:rPr>
+      </w:pPr>
+    </w:p>
+    <w:p>
+      <w:pPr>
         <w:rPr>
           <w:b/>
         </w:rPr>
@@ -2903,16 +2643,12 @@
     <w:p>
       <w:pPr>
         <w:pStyle w:val="Heading2"/>
-        <w:cnfStyle w:val="101000000000" w:firstRow="1" w:lastRow="0" w:firstColumn="1" w:lastColumn="0" w:oddVBand="0" w:evenVBand="0" w:oddHBand="0" w:evenHBand="0" w:firstRowFirstColumn="0" w:firstRowLastColumn="0" w:lastRowFirstColumn="0" w:lastRowLastColumn="0"/>
       </w:pPr>
       <w:r>
         <w:t>Non-logged-in</w:t>
       </w:r>
     </w:p>
     <w:p>
-      <w:pPr>
-        <w:cnfStyle w:val="101000000000" w:firstRow="1" w:lastRow="0" w:firstColumn="1" w:lastColumn="0" w:oddVBand="0" w:evenVBand="0" w:oddHBand="0" w:evenHBand="0" w:firstRowFirstColumn="0" w:firstRowLastColumn="0" w:lastRowFirstColumn="0" w:lastRowLastColumn="0"/>
-      </w:pPr>
       <w:r>
         <w:t>/</w:t>
       </w:r>
@@ -2924,17 +2660,12 @@
           <w:ilvl w:val="0"/>
           <w:numId w:val="11"/>
         </w:numPr>
-        <w:cnfStyle w:val="101000000000" w:firstRow="1" w:lastRow="0" w:firstColumn="1" w:lastColumn="0" w:oddVBand="0" w:evenVBand="0" w:oddHBand="0" w:evenHBand="0" w:firstRowFirstColumn="0" w:firstRowLastColumn="0" w:lastRowFirstColumn="0" w:lastRowLastColumn="0"/>
       </w:pPr>
       <w:r>
         <w:t>Home</w:t>
       </w:r>
     </w:p>
-    <w:p>
-      <w:pPr>
-        <w:cnfStyle w:val="101000000000" w:firstRow="1" w:lastRow="0" w:firstColumn="1" w:lastColumn="0" w:oddVBand="0" w:evenVBand="0" w:oddHBand="0" w:evenHBand="0" w:firstRowFirstColumn="0" w:firstRowLastColumn="0" w:lastRowFirstColumn="0" w:lastRowLastColumn="0"/>
-      </w:pPr>
-    </w:p>
+    <w:p/>
     <w:p>
       <w:r>
         <w:t>/login</w:t>
@@ -2970,20 +2701,11 @@
         <w:t>Register</w:t>
       </w:r>
     </w:p>
-    <w:p>
-      <w:pPr>
-        <w:cnfStyle w:val="101000000000" w:firstRow="1" w:lastRow="0" w:firstColumn="1" w:lastColumn="0" w:oddVBand="0" w:evenVBand="0" w:oddHBand="0" w:evenHBand="0" w:firstRowFirstColumn="0" w:firstRowLastColumn="0" w:lastRowFirstColumn="0" w:lastRowLastColumn="0"/>
-      </w:pPr>
-    </w:p>
+    <w:p/>
     <w:p>
       <w:r>
-        <w:t>/</w:t>
+        <w:t>/mosqueLogin</w:t>
       </w:r>
-      <w:proofErr w:type="spellStart"/>
-      <w:r>
-        <w:t>mosqueLogin</w:t>
-      </w:r>
-      <w:proofErr w:type="spellEnd"/>
     </w:p>
     <w:p>
       <w:pPr>
@@ -2993,24 +2715,15 @@
           <w:numId w:val="11"/>
         </w:numPr>
       </w:pPr>
-      <w:proofErr w:type="spellStart"/>
       <w:r>
         <w:t>MosqueLogin</w:t>
       </w:r>
-      <w:proofErr w:type="spellEnd"/>
     </w:p>
     <w:p/>
     <w:p>
-      <w:bookmarkStart w:id="0" w:name="_GoBack"/>
-      <w:bookmarkEnd w:id="0"/>
       <w:r>
-        <w:t>/</w:t>
+        <w:t>/mosqueRegister</w:t>
       </w:r>
-      <w:proofErr w:type="spellStart"/>
-      <w:r>
-        <w:t>mosqueRegister</w:t>
-      </w:r>
-      <w:proofErr w:type="spellEnd"/>
     </w:p>
     <w:p>
       <w:pPr>
@@ -3020,22 +2733,15 @@
           <w:numId w:val="11"/>
         </w:numPr>
       </w:pPr>
-      <w:proofErr w:type="spellStart"/>
       <w:r>
         <w:t>MosqueRegister</w:t>
       </w:r>
-      <w:proofErr w:type="spellEnd"/>
     </w:p>
     <w:p/>
     <w:p/>
-    <w:p>
-      <w:pPr>
-        <w:cnfStyle w:val="101000000000" w:firstRow="1" w:lastRow="0" w:firstColumn="1" w:lastColumn="0" w:oddVBand="0" w:evenVBand="0" w:oddHBand="0" w:evenHBand="0" w:firstRowFirstColumn="0" w:firstRowLastColumn="0" w:lastRowFirstColumn="0" w:lastRowLastColumn="0"/>
-      </w:pPr>
-    </w:p>
-    <w:p>
-      <w:pPr>
-        <w:cnfStyle w:val="101000000000" w:firstRow="1" w:lastRow="0" w:firstColumn="1" w:lastColumn="0" w:oddVBand="0" w:evenVBand="0" w:oddHBand="0" w:evenHBand="0" w:firstRowFirstColumn="0" w:firstRowLastColumn="0" w:lastRowFirstColumn="0" w:lastRowLastColumn="0"/>
+    <w:p/>
+    <w:p>
+      <w:pPr>
         <w:rPr>
           <w:b/>
         </w:rPr>
@@ -5506,7 +5212,7 @@
 </file>
 
 <file path=customXml/itemProps1.xml><?xml version="1.0" encoding="utf-8"?>
-<ds:datastoreItem xmlns:ds="http://schemas.openxmlformats.org/officeDocument/2006/customXml" ds:itemID="{A5481634-0A5C-2A4B-B832-BFFCA61212B0}">
+<ds:datastoreItem xmlns:ds="http://schemas.openxmlformats.org/officeDocument/2006/customXml" ds:itemID="{CF27AA3D-50BA-4240-AD60-27E8F091FA2E}">
   <ds:schemaRefs>
     <ds:schemaRef ds:uri="http://schemas.openxmlformats.org/officeDocument/2006/bibliography"/>
   </ds:schemaRefs>

</xml_diff>